<commit_message>
adding missing excersizes and fixing project requirements
</commit_message>
<xml_diff>
--- a/Things that must be in any piece of code.docx
+++ b/Things that must be in any piece of code.docx
@@ -1,6 +1,6 @@
 
 <file path=word/document.xml><?xml version="1.0" encoding="utf-8"?>
-<w:document xmlns:wpc="http://schemas.microsoft.com/office/word/2010/wordprocessingCanvas" xmlns:cx="http://schemas.microsoft.com/office/drawing/2014/chartex" xmlns:cx1="http://schemas.microsoft.com/office/drawing/2015/9/8/chartex" xmlns:cx2="http://schemas.microsoft.com/office/drawing/2015/10/21/chartex" xmlns:cx3="http://schemas.microsoft.com/office/drawing/2016/5/9/chartex" xmlns:cx4="http://schemas.microsoft.com/office/drawing/2016/5/10/chartex" xmlns:cx5="http://schemas.microsoft.com/office/drawing/2016/5/11/chartex" xmlns:cx6="http://schemas.microsoft.com/office/drawing/2016/5/12/chartex" xmlns:cx7="http://schemas.microsoft.com/office/drawing/2016/5/13/chartex" xmlns:cx8="http://schemas.microsoft.com/office/drawing/2016/5/14/chartex" xmlns:mc="http://schemas.openxmlformats.org/markup-compatibility/2006" xmlns:aink="http://schemas.microsoft.com/office/drawing/2016/ink" xmlns:am3d="http://schemas.microsoft.com/office/drawing/2017/model3d" xmlns:o="urn:schemas-microsoft-com:office:office" xmlns:oel="http://schemas.microsoft.com/office/2019/extlst" xmlns:r="http://schemas.openxmlformats.org/officeDocument/2006/relationships" xmlns:m="http://schemas.openxmlformats.org/officeDocument/2006/math" xmlns:v="urn:schemas-microsoft-com:vml" xmlns:wp14="http://schemas.microsoft.com/office/word/2010/wordprocessingDrawing" xmlns:wp="http://schemas.openxmlformats.org/drawingml/2006/wordprocessingDrawing" xmlns:w10="urn:schemas-microsoft-com:office:word" xmlns:w="http://schemas.openxmlformats.org/wordprocessingml/2006/main" xmlns:w14="http://schemas.microsoft.com/office/word/2010/wordml" xmlns:w15="http://schemas.microsoft.com/office/word/2012/wordml" xmlns:w16cex="http://schemas.microsoft.com/office/word/2018/wordml/cex" xmlns:w16cid="http://schemas.microsoft.com/office/word/2016/wordml/cid" xmlns:w16="http://schemas.microsoft.com/office/word/2018/wordml" xmlns:w16sdtdh="http://schemas.microsoft.com/office/word/2020/wordml/sdtdatahash" xmlns:w16se="http://schemas.microsoft.com/office/word/2015/wordml/symex" xmlns:wpg="http://schemas.microsoft.com/office/word/2010/wordprocessingGroup" xmlns:wpi="http://schemas.microsoft.com/office/word/2010/wordprocessingInk" xmlns:wne="http://schemas.microsoft.com/office/word/2006/wordml" xmlns:wps="http://schemas.microsoft.com/office/word/2010/wordprocessingShape" mc:Ignorable="w14 w15 w16se w16cid w16 w16cex w16sdtdh wp14">
+<w:document xmlns:wpc="http://schemas.microsoft.com/office/word/2010/wordprocessingCanvas" xmlns:cx="http://schemas.microsoft.com/office/drawing/2014/chartex" xmlns:cx1="http://schemas.microsoft.com/office/drawing/2015/9/8/chartex" xmlns:cx2="http://schemas.microsoft.com/office/drawing/2015/10/21/chartex" xmlns:cx3="http://schemas.microsoft.com/office/drawing/2016/5/9/chartex" xmlns:cx4="http://schemas.microsoft.com/office/drawing/2016/5/10/chartex" xmlns:cx5="http://schemas.microsoft.com/office/drawing/2016/5/11/chartex" xmlns:cx6="http://schemas.microsoft.com/office/drawing/2016/5/12/chartex" xmlns:cx7="http://schemas.microsoft.com/office/drawing/2016/5/13/chartex" xmlns:cx8="http://schemas.microsoft.com/office/drawing/2016/5/14/chartex" xmlns:mc="http://schemas.openxmlformats.org/markup-compatibility/2006" xmlns:aink="http://schemas.microsoft.com/office/drawing/2016/ink" xmlns:am3d="http://schemas.microsoft.com/office/drawing/2017/model3d" xmlns:o="urn:schemas-microsoft-com:office:office" xmlns:oel="http://schemas.microsoft.com/office/2019/extlst" xmlns:r="http://schemas.openxmlformats.org/officeDocument/2006/relationships" xmlns:m="http://schemas.openxmlformats.org/officeDocument/2006/math" xmlns:v="urn:schemas-microsoft-com:vml" xmlns:wp14="http://schemas.microsoft.com/office/word/2010/wordprocessingDrawing" xmlns:wp="http://schemas.openxmlformats.org/drawingml/2006/wordprocessingDrawing" xmlns:w10="urn:schemas-microsoft-com:office:word" xmlns:w="http://schemas.openxmlformats.org/wordprocessingml/2006/main" xmlns:w14="http://schemas.microsoft.com/office/word/2010/wordml" xmlns:w15="http://schemas.microsoft.com/office/word/2012/wordml" xmlns:w16cex="http://schemas.microsoft.com/office/word/2018/wordml/cex" xmlns:w16cid="http://schemas.microsoft.com/office/word/2016/wordml/cid" xmlns:w16="http://schemas.microsoft.com/office/word/2018/wordml" xmlns:w16du="http://schemas.microsoft.com/office/word/2023/wordml/word16du" xmlns:w16sdtdh="http://schemas.microsoft.com/office/word/2020/wordml/sdtdatahash" xmlns:w16se="http://schemas.microsoft.com/office/word/2015/wordml/symex" xmlns:wpg="http://schemas.microsoft.com/office/word/2010/wordprocessingGroup" xmlns:wpi="http://schemas.microsoft.com/office/word/2010/wordprocessingInk" xmlns:wne="http://schemas.microsoft.com/office/word/2006/wordml" xmlns:wps="http://schemas.microsoft.com/office/word/2010/wordprocessingShape" mc:Ignorable="w14 w15 w16se w16cid w16 w16cex w16sdtdh w16du wp14">
   <w:body>
     <w:p>
       <w:pPr>
@@ -11,7 +11,6 @@
           <w:sz w:val="28"/>
           <w:szCs w:val="28"/>
           <w:u w:val="single"/>
-          <w:lang w:val="en-US"/>
         </w:rPr>
       </w:pPr>
       <w:r>
@@ -21,7 +20,6 @@
           <w:sz w:val="28"/>
           <w:szCs w:val="28"/>
           <w:u w:val="single"/>
-          <w:lang w:val="en-US"/>
         </w:rPr>
         <w:t>Things that must be in any piece of code</w:t>
       </w:r>
@@ -36,14 +34,12 @@
         <w:rPr>
           <w:sz w:val="28"/>
           <w:szCs w:val="28"/>
-          <w:lang w:val="en-US"/>
-        </w:rPr>
-      </w:pPr>
-      <w:r>
-        <w:rPr>
-          <w:sz w:val="28"/>
-          <w:szCs w:val="28"/>
-          <w:lang w:val="en-US"/>
+        </w:rPr>
+      </w:pPr>
+      <w:r>
+        <w:rPr>
+          <w:sz w:val="28"/>
+          <w:szCs w:val="28"/>
         </w:rPr>
         <w:t>Logs</w:t>
       </w:r>
@@ -58,14 +54,12 @@
         <w:rPr>
           <w:sz w:val="28"/>
           <w:szCs w:val="28"/>
-          <w:lang w:val="en-US"/>
-        </w:rPr>
-      </w:pPr>
-      <w:r>
-        <w:rPr>
-          <w:sz w:val="28"/>
-          <w:szCs w:val="28"/>
-          <w:lang w:val="en-US"/>
+        </w:rPr>
+      </w:pPr>
+      <w:r>
+        <w:rPr>
+          <w:sz w:val="28"/>
+          <w:szCs w:val="28"/>
         </w:rPr>
         <w:t>Asserts</w:t>
       </w:r>
@@ -80,14 +74,12 @@
         <w:rPr>
           <w:sz w:val="28"/>
           <w:szCs w:val="28"/>
-          <w:lang w:val="en-US"/>
-        </w:rPr>
-      </w:pPr>
-      <w:r>
-        <w:rPr>
-          <w:sz w:val="28"/>
-          <w:szCs w:val="28"/>
-          <w:lang w:val="en-US"/>
+        </w:rPr>
+      </w:pPr>
+      <w:r>
+        <w:rPr>
+          <w:sz w:val="28"/>
+          <w:szCs w:val="28"/>
         </w:rPr>
         <w:t>Function commenting (description, params, return value)</w:t>
       </w:r>
@@ -102,14 +94,12 @@
         <w:rPr>
           <w:sz w:val="28"/>
           <w:szCs w:val="28"/>
-          <w:lang w:val="en-US"/>
-        </w:rPr>
-      </w:pPr>
-      <w:r>
-        <w:rPr>
-          <w:sz w:val="28"/>
-          <w:szCs w:val="28"/>
-          <w:lang w:val="en-US"/>
+        </w:rPr>
+      </w:pPr>
+      <w:r>
+        <w:rPr>
+          <w:sz w:val="28"/>
+          <w:szCs w:val="28"/>
         </w:rPr>
         <w:t>Error handling (try-except)</w:t>
       </w:r>
@@ -124,14 +114,12 @@
         <w:rPr>
           <w:sz w:val="28"/>
           <w:szCs w:val="28"/>
-          <w:lang w:val="en-US"/>
-        </w:rPr>
-      </w:pPr>
-      <w:r>
-        <w:rPr>
-          <w:sz w:val="28"/>
-          <w:szCs w:val="28"/>
-          <w:lang w:val="en-US"/>
+        </w:rPr>
+      </w:pPr>
+      <w:r>
+        <w:rPr>
+          <w:sz w:val="28"/>
+          <w:szCs w:val="28"/>
         </w:rPr>
         <w:t>Indenting and spacing</w:t>
       </w:r>
@@ -146,14 +134,12 @@
         <w:rPr>
           <w:sz w:val="28"/>
           <w:szCs w:val="28"/>
-          <w:lang w:val="en-US"/>
-        </w:rPr>
-      </w:pPr>
-      <w:r>
-        <w:rPr>
-          <w:sz w:val="28"/>
-          <w:szCs w:val="28"/>
-          <w:lang w:val="en-US"/>
+        </w:rPr>
+      </w:pPr>
+      <w:r>
+        <w:rPr>
+          <w:sz w:val="28"/>
+          <w:szCs w:val="28"/>
         </w:rPr>
         <w:t>Main function</w:t>
       </w:r>
@@ -168,14 +154,12 @@
         <w:rPr>
           <w:sz w:val="28"/>
           <w:szCs w:val="28"/>
-          <w:lang w:val="en-US"/>
-        </w:rPr>
-      </w:pPr>
-      <w:r>
-        <w:rPr>
-          <w:sz w:val="28"/>
-          <w:szCs w:val="28"/>
-          <w:lang w:val="en-US"/>
+        </w:rPr>
+      </w:pPr>
+      <w:r>
+        <w:rPr>
+          <w:sz w:val="28"/>
+          <w:szCs w:val="28"/>
         </w:rPr>
         <w:t>Main function call</w:t>
       </w:r>
@@ -190,14 +174,12 @@
         <w:rPr>
           <w:sz w:val="28"/>
           <w:szCs w:val="28"/>
-          <w:lang w:val="en-US"/>
-        </w:rPr>
-      </w:pPr>
-      <w:r>
-        <w:rPr>
-          <w:sz w:val="28"/>
-          <w:szCs w:val="28"/>
-          <w:lang w:val="en-US"/>
+        </w:rPr>
+      </w:pPr>
+      <w:r>
+        <w:rPr>
+          <w:sz w:val="28"/>
+          <w:szCs w:val="28"/>
         </w:rPr>
         <w:t>Function usage and code separation into functions</w:t>
       </w:r>
@@ -212,37 +194,80 @@
         <w:rPr>
           <w:sz w:val="28"/>
           <w:szCs w:val="28"/>
-          <w:lang w:val="en-US"/>
-        </w:rPr>
-      </w:pPr>
-      <w:r>
-        <w:rPr>
-          <w:sz w:val="28"/>
-          <w:szCs w:val="28"/>
-          <w:lang w:val="en-US"/>
+        </w:rPr>
+      </w:pPr>
+      <w:r>
+        <w:rPr>
+          <w:sz w:val="28"/>
+          <w:szCs w:val="28"/>
         </w:rPr>
         <w:t>Recv in a while loop</w:t>
+      </w:r>
+      <w:r>
+        <w:rPr>
+          <w:sz w:val="28"/>
+          <w:szCs w:val="28"/>
+        </w:rPr>
+        <w:t xml:space="preserve"> – for networking projects</w:t>
       </w:r>
     </w:p>
     <w:p>
       <w:pPr>
-        <w:ind w:left="360"/>
-        <w:rPr>
-          <w:sz w:val="28"/>
-          <w:szCs w:val="28"/>
-          <w:lang w:val="en-US"/>
-        </w:rPr>
-      </w:pPr>
+        <w:pStyle w:val="ListParagraph"/>
+        <w:numPr>
+          <w:ilvl w:val="0"/>
+          <w:numId w:val="1"/>
+        </w:numPr>
+        <w:rPr>
+          <w:sz w:val="28"/>
+          <w:szCs w:val="28"/>
+        </w:rPr>
+      </w:pPr>
+      <w:r>
+        <w:rPr>
+          <w:sz w:val="28"/>
+          <w:szCs w:val="28"/>
+        </w:rPr>
+        <w:t>Maintain PEP8 Conventions</w:t>
+      </w:r>
     </w:p>
     <w:p>
       <w:pPr>
+        <w:pStyle w:val="ListParagraph"/>
+        <w:numPr>
+          <w:ilvl w:val="0"/>
+          <w:numId w:val="1"/>
+        </w:numPr>
+        <w:rPr>
+          <w:sz w:val="28"/>
+          <w:szCs w:val="28"/>
+        </w:rPr>
+      </w:pPr>
+      <w:r>
+        <w:rPr>
+          <w:sz w:val="28"/>
+          <w:szCs w:val="28"/>
+        </w:rPr>
+        <w:t>Readable code</w:t>
+      </w:r>
+    </w:p>
+    <w:p>
+      <w:pPr>
+        <w:ind w:left="360"/>
+        <w:rPr>
+          <w:sz w:val="28"/>
+          <w:szCs w:val="28"/>
+        </w:rPr>
+      </w:pPr>
+    </w:p>
+    <w:p>
+      <w:pPr>
         <w:ind w:left="360"/>
         <w:jc w:val="center"/>
         <w:rPr>
           <w:sz w:val="28"/>
           <w:szCs w:val="28"/>
           <w:u w:val="single"/>
-          <w:lang w:val="en-US"/>
         </w:rPr>
       </w:pPr>
       <w:r>
@@ -250,7 +275,6 @@
           <w:sz w:val="28"/>
           <w:szCs w:val="28"/>
           <w:u w:val="single"/>
-          <w:lang w:val="en-US"/>
         </w:rPr>
         <w:t xml:space="preserve">Things that </w:t>
       </w:r>
@@ -261,7 +285,6 @@
           <w:sz w:val="28"/>
           <w:szCs w:val="28"/>
           <w:u w:val="single"/>
-          <w:lang w:val="en-US"/>
         </w:rPr>
         <w:t>might</w:t>
       </w:r>
@@ -270,21 +293,9 @@
           <w:sz w:val="28"/>
           <w:szCs w:val="28"/>
           <w:u w:val="single"/>
-          <w:lang w:val="en-US"/>
-        </w:rPr>
-        <w:t xml:space="preserve"> help with bonus </w:t>
-      </w:r>
-      <w:proofErr w:type="gramStart"/>
-      <w:r>
-        <w:rPr>
-          <w:sz w:val="28"/>
-          <w:szCs w:val="28"/>
-          <w:u w:val="single"/>
-          <w:lang w:val="en-US"/>
-        </w:rPr>
-        <w:t>points</w:t>
-      </w:r>
-      <w:proofErr w:type="gramEnd"/>
+        </w:rPr>
+        <w:t xml:space="preserve"> help with bonus points</w:t>
+      </w:r>
     </w:p>
     <w:p>
       <w:pPr>
@@ -296,16 +307,21 @@
         <w:rPr>
           <w:sz w:val="28"/>
           <w:szCs w:val="28"/>
-          <w:lang w:val="en-US"/>
-        </w:rPr>
-      </w:pPr>
-      <w:r>
-        <w:rPr>
-          <w:sz w:val="28"/>
-          <w:szCs w:val="28"/>
-          <w:lang w:val="en-US"/>
+        </w:rPr>
+      </w:pPr>
+      <w:r>
+        <w:rPr>
+          <w:sz w:val="28"/>
+          <w:szCs w:val="28"/>
         </w:rPr>
         <w:t>Classes and object-oriented programming</w:t>
+      </w:r>
+      <w:r>
+        <w:rPr>
+          <w:sz w:val="28"/>
+          <w:szCs w:val="28"/>
+        </w:rPr>
+        <w:t xml:space="preserve"> (interfaces and Enums)</w:t>
       </w:r>
     </w:p>
     <w:p>
@@ -318,16 +334,54 @@
         <w:rPr>
           <w:sz w:val="28"/>
           <w:szCs w:val="28"/>
-          <w:lang w:val="en-US"/>
-        </w:rPr>
-      </w:pPr>
-      <w:r>
-        <w:rPr>
-          <w:sz w:val="28"/>
-          <w:szCs w:val="28"/>
-          <w:lang w:val="en-US"/>
+        </w:rPr>
+      </w:pPr>
+      <w:r>
+        <w:rPr>
+          <w:sz w:val="28"/>
+          <w:szCs w:val="28"/>
+        </w:rPr>
+        <w:t>Unit Tests</w:t>
+      </w:r>
+    </w:p>
+    <w:p>
+      <w:pPr>
+        <w:pStyle w:val="ListParagraph"/>
+        <w:numPr>
+          <w:ilvl w:val="0"/>
+          <w:numId w:val="2"/>
+        </w:numPr>
+        <w:rPr>
+          <w:sz w:val="28"/>
+          <w:szCs w:val="28"/>
+        </w:rPr>
+      </w:pPr>
+      <w:r>
+        <w:rPr>
+          <w:sz w:val="28"/>
+          <w:szCs w:val="28"/>
         </w:rPr>
         <w:t>Adding things that were not requested but welcome (like 404 page in ex. 4)</w:t>
+      </w:r>
+    </w:p>
+    <w:p>
+      <w:pPr>
+        <w:pStyle w:val="ListParagraph"/>
+        <w:numPr>
+          <w:ilvl w:val="0"/>
+          <w:numId w:val="2"/>
+        </w:numPr>
+        <w:rPr>
+          <w:sz w:val="28"/>
+          <w:szCs w:val="28"/>
+        </w:rPr>
+      </w:pPr>
+      <w:r>
+        <w:rPr>
+          <w:sz w:val="28"/>
+          <w:szCs w:val="28"/>
+        </w:rPr>
+        <w:t>Project Planning file</w:t>
       </w:r>
     </w:p>
     <w:sectPr>
@@ -341,7 +395,7 @@
 </file>
 
 <file path=word/numbering.xml><?xml version="1.0" encoding="utf-8"?>
-<w:numbering xmlns:wpc="http://schemas.microsoft.com/office/word/2010/wordprocessingCanvas" xmlns:cx="http://schemas.microsoft.com/office/drawing/2014/chartex" xmlns:cx1="http://schemas.microsoft.com/office/drawing/2015/9/8/chartex" xmlns:cx2="http://schemas.microsoft.com/office/drawing/2015/10/21/chartex" xmlns:cx3="http://schemas.microsoft.com/office/drawing/2016/5/9/chartex" xmlns:cx4="http://schemas.microsoft.com/office/drawing/2016/5/10/chartex" xmlns:cx5="http://schemas.microsoft.com/office/drawing/2016/5/11/chartex" xmlns:cx6="http://schemas.microsoft.com/office/drawing/2016/5/12/chartex" xmlns:cx7="http://schemas.microsoft.com/office/drawing/2016/5/13/chartex" xmlns:cx8="http://schemas.microsoft.com/office/drawing/2016/5/14/chartex" xmlns:mc="http://schemas.openxmlformats.org/markup-compatibility/2006" xmlns:aink="http://schemas.microsoft.com/office/drawing/2016/ink" xmlns:am3d="http://schemas.microsoft.com/office/drawing/2017/model3d" xmlns:o="urn:schemas-microsoft-com:office:office" xmlns:oel="http://schemas.microsoft.com/office/2019/extlst" xmlns:r="http://schemas.openxmlformats.org/officeDocument/2006/relationships" xmlns:m="http://schemas.openxmlformats.org/officeDocument/2006/math" xmlns:v="urn:schemas-microsoft-com:vml" xmlns:wp14="http://schemas.microsoft.com/office/word/2010/wordprocessingDrawing" xmlns:wp="http://schemas.openxmlformats.org/drawingml/2006/wordprocessingDrawing" xmlns:w10="urn:schemas-microsoft-com:office:word" xmlns:w="http://schemas.openxmlformats.org/wordprocessingml/2006/main" xmlns:w14="http://schemas.microsoft.com/office/word/2010/wordml" xmlns:w15="http://schemas.microsoft.com/office/word/2012/wordml" xmlns:w16cex="http://schemas.microsoft.com/office/word/2018/wordml/cex" xmlns:w16cid="http://schemas.microsoft.com/office/word/2016/wordml/cid" xmlns:w16="http://schemas.microsoft.com/office/word/2018/wordml" xmlns:w16sdtdh="http://schemas.microsoft.com/office/word/2020/wordml/sdtdatahash" xmlns:w16se="http://schemas.microsoft.com/office/word/2015/wordml/symex" xmlns:wpg="http://schemas.microsoft.com/office/word/2010/wordprocessingGroup" xmlns:wpi="http://schemas.microsoft.com/office/word/2010/wordprocessingInk" xmlns:wne="http://schemas.microsoft.com/office/word/2006/wordml" xmlns:wps="http://schemas.microsoft.com/office/word/2010/wordprocessingShape" mc:Ignorable="w14 w15 w16se w16cid w16 w16cex w16sdtdh wp14">
+<w:numbering xmlns:wpc="http://schemas.microsoft.com/office/word/2010/wordprocessingCanvas" xmlns:cx="http://schemas.microsoft.com/office/drawing/2014/chartex" xmlns:cx1="http://schemas.microsoft.com/office/drawing/2015/9/8/chartex" xmlns:cx2="http://schemas.microsoft.com/office/drawing/2015/10/21/chartex" xmlns:cx3="http://schemas.microsoft.com/office/drawing/2016/5/9/chartex" xmlns:cx4="http://schemas.microsoft.com/office/drawing/2016/5/10/chartex" xmlns:cx5="http://schemas.microsoft.com/office/drawing/2016/5/11/chartex" xmlns:cx6="http://schemas.microsoft.com/office/drawing/2016/5/12/chartex" xmlns:cx7="http://schemas.microsoft.com/office/drawing/2016/5/13/chartex" xmlns:cx8="http://schemas.microsoft.com/office/drawing/2016/5/14/chartex" xmlns:mc="http://schemas.openxmlformats.org/markup-compatibility/2006" xmlns:aink="http://schemas.microsoft.com/office/drawing/2016/ink" xmlns:am3d="http://schemas.microsoft.com/office/drawing/2017/model3d" xmlns:o="urn:schemas-microsoft-com:office:office" xmlns:oel="http://schemas.microsoft.com/office/2019/extlst" xmlns:r="http://schemas.openxmlformats.org/officeDocument/2006/relationships" xmlns:m="http://schemas.openxmlformats.org/officeDocument/2006/math" xmlns:v="urn:schemas-microsoft-com:vml" xmlns:wp14="http://schemas.microsoft.com/office/word/2010/wordprocessingDrawing" xmlns:wp="http://schemas.openxmlformats.org/drawingml/2006/wordprocessingDrawing" xmlns:w10="urn:schemas-microsoft-com:office:word" xmlns:w="http://schemas.openxmlformats.org/wordprocessingml/2006/main" xmlns:w14="http://schemas.microsoft.com/office/word/2010/wordml" xmlns:w15="http://schemas.microsoft.com/office/word/2012/wordml" xmlns:w16cex="http://schemas.microsoft.com/office/word/2018/wordml/cex" xmlns:w16cid="http://schemas.microsoft.com/office/word/2016/wordml/cid" xmlns:w16="http://schemas.microsoft.com/office/word/2018/wordml" xmlns:w16du="http://schemas.microsoft.com/office/word/2023/wordml/word16du" xmlns:w16sdtdh="http://schemas.microsoft.com/office/word/2020/wordml/sdtdatahash" xmlns:w16se="http://schemas.microsoft.com/office/word/2015/wordml/symex" xmlns:wpg="http://schemas.microsoft.com/office/word/2010/wordprocessingGroup" xmlns:wpi="http://schemas.microsoft.com/office/word/2010/wordprocessingInk" xmlns:wne="http://schemas.microsoft.com/office/word/2006/wordml" xmlns:wps="http://schemas.microsoft.com/office/word/2010/wordprocessingShape" mc:Ignorable="w14 w15 w16se w16cid w16 w16cex w16sdtdh w16du wp14">
   <w:abstractNum w:abstractNumId="0" w15:restartNumberingAfterBreak="0">
     <w:nsid w:val="38C75D60"/>
     <w:multiLevelType w:val="hybridMultilevel"/>
@@ -578,7 +632,7 @@
 </file>
 
 <file path=word/styles.xml><?xml version="1.0" encoding="utf-8"?>
-<w:styles xmlns:mc="http://schemas.openxmlformats.org/markup-compatibility/2006" xmlns:r="http://schemas.openxmlformats.org/officeDocument/2006/relationships" xmlns:w="http://schemas.openxmlformats.org/wordprocessingml/2006/main" xmlns:w14="http://schemas.microsoft.com/office/word/2010/wordml" xmlns:w15="http://schemas.microsoft.com/office/word/2012/wordml" xmlns:w16cex="http://schemas.microsoft.com/office/word/2018/wordml/cex" xmlns:w16cid="http://schemas.microsoft.com/office/word/2016/wordml/cid" xmlns:w16="http://schemas.microsoft.com/office/word/2018/wordml" xmlns:w16sdtdh="http://schemas.microsoft.com/office/word/2020/wordml/sdtdatahash" xmlns:w16se="http://schemas.microsoft.com/office/word/2015/wordml/symex" mc:Ignorable="w14 w15 w16se w16cid w16 w16cex w16sdtdh">
+<w:styles xmlns:mc="http://schemas.openxmlformats.org/markup-compatibility/2006" xmlns:r="http://schemas.openxmlformats.org/officeDocument/2006/relationships" xmlns:w="http://schemas.openxmlformats.org/wordprocessingml/2006/main" xmlns:w14="http://schemas.microsoft.com/office/word/2010/wordml" xmlns:w15="http://schemas.microsoft.com/office/word/2012/wordml" xmlns:w16cex="http://schemas.microsoft.com/office/word/2018/wordml/cex" xmlns:w16cid="http://schemas.microsoft.com/office/word/2016/wordml/cid" xmlns:w16="http://schemas.microsoft.com/office/word/2018/wordml" xmlns:w16du="http://schemas.microsoft.com/office/word/2023/wordml/word16du" xmlns:w16sdtdh="http://schemas.microsoft.com/office/word/2020/wordml/sdtdatahash" xmlns:w16se="http://schemas.microsoft.com/office/word/2015/wordml/symex" mc:Ignorable="w14 w15 w16se w16cid w16 w16cex w16sdtdh w16du">
   <w:docDefaults>
     <w:rPrDefault>
       <w:rPr>
@@ -586,7 +640,7 @@
         <w:kern w:val="2"/>
         <w:sz w:val="24"/>
         <w:szCs w:val="24"/>
-        <w:lang w:eastAsia="en-US" w:bidi="he-IL"/>
+        <w:lang w:val="en-US" w:eastAsia="en-US" w:bidi="he-IL"/>
         <w14:ligatures w14:val="standardContextual"/>
       </w:rPr>
     </w:rPrDefault>

</xml_diff>